<commit_message>
tilføjede DD02 til DD
Author: Bille(Anders)
</commit_message>
<xml_diff>
--- a/01 Business Modeling/DD Dataordbog.docx
+++ b/01 Business Modeling/DD Dataordbog.docx
@@ -24,6 +24,171 @@
           <w:szCs w:val="36"/>
         </w:rPr>
       </w:pPr>
+    </w:p>
+    <w:p>
+      <w:pPr>
+        <w:rPr>
+          <w:rFonts w:cstheme="minorHAnsi"/>
+          <w:sz w:val="24"/>
+          <w:szCs w:val="24"/>
+        </w:rPr>
+      </w:pPr>
+      <w:r>
+        <w:rPr>
+          <w:rFonts w:cstheme="minorHAnsi"/>
+          <w:b/>
+          <w:bCs/>
+          <w:i/>
+          <w:iCs/>
+          <w:sz w:val="24"/>
+          <w:szCs w:val="24"/>
+        </w:rPr>
+        <w:t>Afsætning</w:t>
+      </w:r>
+      <w:r>
+        <w:rPr>
+          <w:rFonts w:cstheme="minorHAnsi"/>
+          <w:i/>
+          <w:iCs/>
+          <w:sz w:val="24"/>
+          <w:szCs w:val="24"/>
+        </w:rPr>
+        <w:t xml:space="preserve">: </w:t>
+      </w:r>
+      <w:r>
+        <w:rPr>
+          <w:rFonts w:cstheme="minorHAnsi"/>
+          <w:sz w:val="24"/>
+          <w:szCs w:val="24"/>
+        </w:rPr>
+        <w:t xml:space="preserve">Afsætning er </w:t>
+      </w:r>
+      <w:r>
+        <w:rPr>
+          <w:rFonts w:cstheme="minorHAnsi"/>
+          <w:sz w:val="24"/>
+          <w:szCs w:val="24"/>
+        </w:rPr>
+        <w:t xml:space="preserve">betegnelsen for de </w:t>
+      </w:r>
+      <w:r>
+        <w:rPr>
+          <w:rFonts w:cstheme="minorHAnsi"/>
+          <w:sz w:val="24"/>
+          <w:szCs w:val="24"/>
+        </w:rPr>
+        <w:t>antal vare</w:t>
+      </w:r>
+      <w:r>
+        <w:rPr>
+          <w:rFonts w:cstheme="minorHAnsi"/>
+          <w:sz w:val="24"/>
+          <w:szCs w:val="24"/>
+        </w:rPr>
+        <w:t>r</w:t>
+      </w:r>
+      <w:r>
+        <w:rPr>
+          <w:rFonts w:cstheme="minorHAnsi"/>
+          <w:sz w:val="24"/>
+          <w:szCs w:val="24"/>
+        </w:rPr>
+        <w:t xml:space="preserve"> som er opkøbt og videresolgt. Man tager ikke højde for antal vare</w:t>
+      </w:r>
+      <w:r>
+        <w:rPr>
+          <w:rFonts w:cstheme="minorHAnsi"/>
+          <w:sz w:val="24"/>
+          <w:szCs w:val="24"/>
+        </w:rPr>
+        <w:t>r</w:t>
+      </w:r>
+      <w:r>
+        <w:rPr>
+          <w:rFonts w:cstheme="minorHAnsi"/>
+          <w:sz w:val="24"/>
+          <w:szCs w:val="24"/>
+        </w:rPr>
+        <w:t xml:space="preserve"> der ligger på lager. Afsætningen </w:t>
+      </w:r>
+      <w:r>
+        <w:rPr>
+          <w:rFonts w:cstheme="minorHAnsi"/>
+          <w:sz w:val="24"/>
+          <w:szCs w:val="24"/>
+        </w:rPr>
+        <w:t xml:space="preserve">kan ikke have decimaler og </w:t>
+      </w:r>
+      <w:r>
+        <w:rPr>
+          <w:rFonts w:cstheme="minorHAnsi"/>
+          <w:sz w:val="24"/>
+          <w:szCs w:val="24"/>
+        </w:rPr>
+        <w:t>skal være større end 0.</w:t>
+      </w:r>
+    </w:p>
+    <w:p>
+      <w:pPr>
+        <w:rPr>
+          <w:rFonts w:cstheme="minorHAnsi"/>
+          <w:sz w:val="24"/>
+          <w:szCs w:val="24"/>
+        </w:rPr>
+      </w:pPr>
+    </w:p>
+    <w:p>
+      <w:pPr>
+        <w:rPr>
+          <w:rFonts w:cstheme="minorHAnsi"/>
+          <w:sz w:val="24"/>
+          <w:szCs w:val="24"/>
+        </w:rPr>
+      </w:pPr>
+      <w:r>
+        <w:rPr>
+          <w:rFonts w:cstheme="minorHAnsi"/>
+          <w:b/>
+          <w:bCs/>
+          <w:i/>
+          <w:iCs/>
+          <w:sz w:val="24"/>
+          <w:szCs w:val="24"/>
+        </w:rPr>
+        <w:t>Salgsprisen</w:t>
+      </w:r>
+      <w:r>
+        <w:rPr>
+          <w:rFonts w:cstheme="minorHAnsi"/>
+          <w:sz w:val="24"/>
+          <w:szCs w:val="24"/>
+        </w:rPr>
+        <w:t xml:space="preserve">: </w:t>
+      </w:r>
+      <w:r>
+        <w:rPr>
+          <w:rFonts w:cstheme="minorHAnsi"/>
+          <w:sz w:val="24"/>
+          <w:szCs w:val="24"/>
+        </w:rPr>
+        <w:t xml:space="preserve"> Salgsprisen er </w:t>
+      </w:r>
+      <w:r>
+        <w:rPr>
+          <w:rFonts w:cstheme="minorHAnsi"/>
+          <w:sz w:val="24"/>
+          <w:szCs w:val="24"/>
+        </w:rPr>
+        <w:t>betegnelsen</w:t>
+      </w:r>
+      <w:r>
+        <w:rPr>
+          <w:rFonts w:cstheme="minorHAnsi"/>
+          <w:sz w:val="24"/>
+          <w:szCs w:val="24"/>
+        </w:rPr>
+        <w:t xml:space="preserve"> for prisen som en given vare blev solgt til. Salgsprisen bør ikke være negativ. Salgsprisen kan normalt ikke have mere end to decimaler, da man kun regner valutaer med to decimaler.</w:t>
+      </w:r>
       <w:bookmarkStart w:id="0" w:name="_GoBack"/>
       <w:bookmarkEnd w:id="0"/>
     </w:p>
@@ -35,6 +200,15 @@
           <w:szCs w:val="24"/>
         </w:rPr>
       </w:pPr>
+    </w:p>
+    <w:p>
+      <w:pPr>
+        <w:rPr>
+          <w:rFonts w:cstheme="minorHAnsi"/>
+          <w:sz w:val="24"/>
+          <w:szCs w:val="24"/>
+        </w:rPr>
+      </w:pPr>
       <w:r>
         <w:rPr>
           <w:rFonts w:cstheme="minorHAnsi"/>
@@ -45,13 +219,11 @@
           <w:sz w:val="24"/>
           <w:szCs w:val="24"/>
         </w:rPr>
-        <w:t>Afsætning</w:t>
-      </w:r>
-      <w:r>
-        <w:rPr>
-          <w:rFonts w:cstheme="minorHAnsi"/>
-          <w:i/>
-          <w:iCs/>
+        <w:t>Omsætning</w:t>
+      </w:r>
+      <w:r>
+        <w:rPr>
+          <w:rFonts w:cstheme="minorHAnsi"/>
           <w:sz w:val="24"/>
           <w:szCs w:val="24"/>
         </w:rPr>
@@ -63,71 +235,244 @@
           <w:sz w:val="24"/>
           <w:szCs w:val="24"/>
         </w:rPr>
-        <w:t xml:space="preserve">Afsætning er </w:t>
-      </w:r>
-      <w:r>
-        <w:rPr>
-          <w:rFonts w:cstheme="minorHAnsi"/>
-          <w:sz w:val="24"/>
-          <w:szCs w:val="24"/>
-        </w:rPr>
-        <w:t xml:space="preserve">betegnelsen for de </w:t>
-      </w:r>
-      <w:r>
-        <w:rPr>
-          <w:rFonts w:cstheme="minorHAnsi"/>
-          <w:sz w:val="24"/>
-          <w:szCs w:val="24"/>
-        </w:rPr>
-        <w:t>antal vare</w:t>
-      </w:r>
-      <w:r>
-        <w:rPr>
-          <w:rFonts w:cstheme="minorHAnsi"/>
-          <w:sz w:val="24"/>
-          <w:szCs w:val="24"/>
-        </w:rPr>
-        <w:t>r</w:t>
-      </w:r>
-      <w:r>
-        <w:rPr>
-          <w:rFonts w:cstheme="minorHAnsi"/>
-          <w:sz w:val="24"/>
-          <w:szCs w:val="24"/>
-        </w:rPr>
-        <w:t xml:space="preserve"> som er opkøbt og videresolgt. Man tager ikke højde for antal vare</w:t>
-      </w:r>
-      <w:r>
-        <w:rPr>
-          <w:rFonts w:cstheme="minorHAnsi"/>
-          <w:sz w:val="24"/>
-          <w:szCs w:val="24"/>
-        </w:rPr>
-        <w:t>r</w:t>
-      </w:r>
-      <w:r>
-        <w:rPr>
-          <w:rFonts w:cstheme="minorHAnsi"/>
-          <w:sz w:val="24"/>
-          <w:szCs w:val="24"/>
-        </w:rPr>
-        <w:t xml:space="preserve"> der ligger på lager. Afsætningen </w:t>
-      </w:r>
-      <w:r>
-        <w:rPr>
-          <w:rFonts w:cstheme="minorHAnsi"/>
-          <w:sz w:val="24"/>
-          <w:szCs w:val="24"/>
-        </w:rPr>
-        <w:t xml:space="preserve">kan ikke have decimaler og </w:t>
-      </w:r>
-      <w:r>
-        <w:rPr>
-          <w:rFonts w:cstheme="minorHAnsi"/>
-          <w:sz w:val="24"/>
-          <w:szCs w:val="24"/>
-        </w:rPr>
-        <w:t>skal være større end 0.</w:t>
+        <w:t xml:space="preserve">Omsætning er </w:t>
+      </w:r>
+      <w:r>
+        <w:rPr>
+          <w:rFonts w:cstheme="minorHAnsi"/>
+          <w:sz w:val="24"/>
+          <w:szCs w:val="24"/>
+        </w:rPr>
+        <w:t xml:space="preserve">betegnelsen </w:t>
+      </w:r>
+      <w:r>
+        <w:rPr>
+          <w:rFonts w:cstheme="minorHAnsi"/>
+          <w:sz w:val="24"/>
+          <w:szCs w:val="24"/>
+        </w:rPr>
+        <w:t xml:space="preserve">for det samlet beløb som der er solgt </w:t>
+      </w:r>
+      <w:r>
+        <w:rPr>
+          <w:rFonts w:cstheme="minorHAnsi"/>
+          <w:sz w:val="24"/>
+          <w:szCs w:val="24"/>
+        </w:rPr>
+        <w:t xml:space="preserve">varer/ydelser </w:t>
+      </w:r>
+      <w:r>
+        <w:rPr>
+          <w:rFonts w:cstheme="minorHAnsi"/>
+          <w:sz w:val="24"/>
+          <w:szCs w:val="24"/>
+        </w:rPr>
+        <w:t xml:space="preserve">for. Omsætning </w:t>
+      </w:r>
+      <w:r>
+        <w:rPr>
+          <w:rFonts w:cstheme="minorHAnsi"/>
+          <w:sz w:val="24"/>
+          <w:szCs w:val="24"/>
+        </w:rPr>
+        <w:t>udregnes</w:t>
+      </w:r>
+      <w:r>
+        <w:rPr>
+          <w:rFonts w:cstheme="minorHAnsi"/>
+          <w:sz w:val="24"/>
+          <w:szCs w:val="24"/>
+        </w:rPr>
+        <w:t xml:space="preserve">: </w:t>
+      </w:r>
+      <w:r>
+        <w:rPr>
+          <w:rFonts w:cstheme="minorHAnsi"/>
+          <w:sz w:val="24"/>
+          <w:szCs w:val="24"/>
+        </w:rPr>
+        <w:br/>
+        <w:t>afsætning</w:t>
+      </w:r>
+      <w:r>
+        <w:rPr>
+          <w:rFonts w:cstheme="minorHAnsi"/>
+          <w:sz w:val="24"/>
+          <w:szCs w:val="24"/>
+        </w:rPr>
+        <w:t xml:space="preserve"> </w:t>
+      </w:r>
+      <w:r>
+        <w:rPr>
+          <w:rFonts w:cstheme="minorHAnsi"/>
+          <w:sz w:val="24"/>
+          <w:szCs w:val="24"/>
+        </w:rPr>
+        <w:t>*</w:t>
+      </w:r>
+      <w:r>
+        <w:rPr>
+          <w:rFonts w:cstheme="minorHAnsi"/>
+          <w:sz w:val="24"/>
+          <w:szCs w:val="24"/>
+        </w:rPr>
+        <w:t xml:space="preserve"> </w:t>
+      </w:r>
+      <w:r>
+        <w:rPr>
+          <w:rFonts w:cstheme="minorHAnsi"/>
+          <w:sz w:val="24"/>
+          <w:szCs w:val="24"/>
+        </w:rPr>
+        <w:t xml:space="preserve">salgsprisen eller </w:t>
+      </w:r>
+      <w:r>
+        <w:rPr>
+          <w:rFonts w:cstheme="minorHAnsi"/>
+          <w:sz w:val="24"/>
+          <w:szCs w:val="24"/>
+        </w:rPr>
+        <w:br/>
+      </w:r>
+      <w:proofErr w:type="spellStart"/>
+      <w:r>
+        <w:rPr>
+          <w:rFonts w:cstheme="minorHAnsi"/>
+          <w:sz w:val="24"/>
+          <w:szCs w:val="24"/>
+        </w:rPr>
+        <w:t>vareforbrug</w:t>
+      </w:r>
+      <w:proofErr w:type="spellEnd"/>
+      <w:r>
+        <w:rPr>
+          <w:rFonts w:cstheme="minorHAnsi"/>
+          <w:sz w:val="24"/>
+          <w:szCs w:val="24"/>
+        </w:rPr>
+        <w:t xml:space="preserve"> </w:t>
+      </w:r>
+      <w:r>
+        <w:rPr>
+          <w:rFonts w:cstheme="minorHAnsi"/>
+          <w:sz w:val="24"/>
+          <w:szCs w:val="24"/>
+        </w:rPr>
+        <w:t>+</w:t>
+      </w:r>
+      <w:r>
+        <w:rPr>
+          <w:rFonts w:cstheme="minorHAnsi"/>
+          <w:sz w:val="24"/>
+          <w:szCs w:val="24"/>
+        </w:rPr>
+        <w:t xml:space="preserve"> </w:t>
+      </w:r>
+      <w:r>
+        <w:rPr>
+          <w:rFonts w:cstheme="minorHAnsi"/>
+          <w:sz w:val="24"/>
+          <w:szCs w:val="24"/>
+        </w:rPr>
+        <w:t xml:space="preserve">bruttofortjeneste eller </w:t>
+      </w:r>
+      <w:r>
+        <w:rPr>
+          <w:rFonts w:cstheme="minorHAnsi"/>
+          <w:sz w:val="24"/>
+          <w:szCs w:val="24"/>
+        </w:rPr>
+        <w:br/>
+        <w:t>primo år omsætning</w:t>
+      </w:r>
+      <w:r>
+        <w:rPr>
+          <w:rFonts w:cstheme="minorHAnsi"/>
+          <w:sz w:val="24"/>
+          <w:szCs w:val="24"/>
+        </w:rPr>
+        <w:t xml:space="preserve"> </w:t>
+      </w:r>
+      <w:r>
+        <w:rPr>
+          <w:rFonts w:cstheme="minorHAnsi"/>
+          <w:sz w:val="24"/>
+          <w:szCs w:val="24"/>
+        </w:rPr>
+        <w:t>*</w:t>
+      </w:r>
+      <w:r>
+        <w:rPr>
+          <w:rFonts w:cstheme="minorHAnsi"/>
+          <w:sz w:val="24"/>
+          <w:szCs w:val="24"/>
+        </w:rPr>
+        <w:t xml:space="preserve"> </w:t>
+      </w:r>
+      <w:r>
+        <w:rPr>
+          <w:rFonts w:cstheme="minorHAnsi"/>
+          <w:sz w:val="24"/>
+          <w:szCs w:val="24"/>
+        </w:rPr>
+        <w:t>(procentstigning</w:t>
+      </w:r>
+      <w:r>
+        <w:rPr>
+          <w:rFonts w:cstheme="minorHAnsi"/>
+          <w:sz w:val="24"/>
+          <w:szCs w:val="24"/>
+        </w:rPr>
+        <w:t xml:space="preserve"> </w:t>
+      </w:r>
+      <w:r>
+        <w:rPr>
+          <w:rFonts w:cstheme="minorHAnsi"/>
+          <w:sz w:val="24"/>
+          <w:szCs w:val="24"/>
+        </w:rPr>
+        <w:t>+</w:t>
+      </w:r>
+      <w:r>
+        <w:rPr>
+          <w:rFonts w:cstheme="minorHAnsi"/>
+          <w:sz w:val="24"/>
+          <w:szCs w:val="24"/>
+        </w:rPr>
+        <w:t xml:space="preserve"> </w:t>
+      </w:r>
+      <w:r>
+        <w:rPr>
+          <w:rFonts w:cstheme="minorHAnsi"/>
+          <w:sz w:val="24"/>
+          <w:szCs w:val="24"/>
+        </w:rPr>
+        <w:t>100%</w:t>
+      </w:r>
+      <w:r>
+        <w:rPr>
+          <w:rFonts w:cstheme="minorHAnsi"/>
+          <w:sz w:val="24"/>
+          <w:szCs w:val="24"/>
+        </w:rPr>
+        <w:t>)</w:t>
+      </w:r>
+    </w:p>
+    <w:p>
+      <w:pPr>
+        <w:rPr>
+          <w:rFonts w:cstheme="minorHAnsi"/>
+          <w:sz w:val="24"/>
+          <w:szCs w:val="24"/>
+        </w:rPr>
+      </w:pPr>
+      <w:r>
+        <w:rPr>
+          <w:rFonts w:cstheme="minorHAnsi"/>
+          <w:sz w:val="24"/>
+          <w:szCs w:val="24"/>
+        </w:rPr>
+        <w:t>Når beløb når 8 cifre eller mere bliver beløb vist divideret med 1.000. (Bemærk at valutaer aldrig bliver vist med mere end to decimaler).</w:t>
       </w:r>
     </w:p>
     <w:p>
@@ -157,58 +502,77 @@
           <w:sz w:val="24"/>
           <w:szCs w:val="24"/>
         </w:rPr>
-        <w:t>Salgsprisen</w:t>
-      </w:r>
-      <w:r>
-        <w:rPr>
-          <w:rFonts w:cstheme="minorHAnsi"/>
-          <w:sz w:val="24"/>
-          <w:szCs w:val="24"/>
-        </w:rPr>
-        <w:t xml:space="preserve">: </w:t>
-      </w:r>
-      <w:r>
-        <w:rPr>
-          <w:rFonts w:cstheme="minorHAnsi"/>
-          <w:sz w:val="24"/>
-          <w:szCs w:val="24"/>
-        </w:rPr>
-        <w:t xml:space="preserve"> Salgsprisen er </w:t>
-      </w:r>
-      <w:r>
-        <w:rPr>
-          <w:rFonts w:cstheme="minorHAnsi"/>
-          <w:sz w:val="24"/>
-          <w:szCs w:val="24"/>
-        </w:rPr>
-        <w:t>betegnelsen</w:t>
-      </w:r>
-      <w:r>
-        <w:rPr>
-          <w:rFonts w:cstheme="minorHAnsi"/>
-          <w:sz w:val="24"/>
-          <w:szCs w:val="24"/>
-        </w:rPr>
-        <w:t xml:space="preserve"> for prisen som en given vare blev solgt til. Salgsprisen bør ikke være negativ. Salgsprisen kan normalt ikke have mere end to decimaler, da man kun regner valutaer med to decimaler.</w:t>
-      </w:r>
-    </w:p>
-    <w:p>
-      <w:pPr>
-        <w:rPr>
-          <w:rFonts w:cstheme="minorHAnsi"/>
-          <w:sz w:val="24"/>
-          <w:szCs w:val="24"/>
-        </w:rPr>
-      </w:pPr>
-    </w:p>
-    <w:p>
-      <w:pPr>
-        <w:rPr>
-          <w:rFonts w:cstheme="minorHAnsi"/>
-          <w:sz w:val="24"/>
-          <w:szCs w:val="24"/>
-        </w:rPr>
-      </w:pPr>
+        <w:t>Indkøbspris</w:t>
+      </w:r>
+      <w:r>
+        <w:rPr>
+          <w:rFonts w:cstheme="minorHAnsi"/>
+          <w:i/>
+          <w:iCs/>
+          <w:sz w:val="24"/>
+          <w:szCs w:val="24"/>
+        </w:rPr>
+        <w:t>:</w:t>
+      </w:r>
+      <w:r>
+        <w:rPr>
+          <w:rFonts w:cstheme="minorHAnsi"/>
+          <w:sz w:val="24"/>
+          <w:szCs w:val="24"/>
+        </w:rPr>
+        <w:t xml:space="preserve"> </w:t>
+      </w:r>
+      <w:r>
+        <w:rPr>
+          <w:rFonts w:cstheme="minorHAnsi"/>
+          <w:sz w:val="24"/>
+          <w:szCs w:val="24"/>
+        </w:rPr>
+        <w:t xml:space="preserve">Indkøbsprisen er betegnelsen for den pris </w:t>
+      </w:r>
+      <w:r>
+        <w:rPr>
+          <w:rFonts w:cstheme="minorHAnsi"/>
+          <w:sz w:val="24"/>
+          <w:szCs w:val="24"/>
+        </w:rPr>
+        <w:t xml:space="preserve">man køber en vare ind for. </w:t>
+      </w:r>
+      <w:r>
+        <w:rPr>
+          <w:rFonts w:cstheme="minorHAnsi"/>
+          <w:sz w:val="24"/>
+          <w:szCs w:val="24"/>
+        </w:rPr>
+        <w:t>Prisen angives u</w:t>
+      </w:r>
+      <w:r>
+        <w:rPr>
+          <w:rFonts w:cstheme="minorHAnsi"/>
+          <w:sz w:val="24"/>
+          <w:szCs w:val="24"/>
+        </w:rPr>
+        <w:t>den moms. Indkøbsprisen skal være større end 0.</w:t>
+      </w:r>
+    </w:p>
+    <w:p>
+      <w:pPr>
+        <w:rPr>
+          <w:rFonts w:cstheme="minorHAnsi"/>
+          <w:sz w:val="24"/>
+          <w:szCs w:val="24"/>
+        </w:rPr>
+      </w:pPr>
+    </w:p>
+    <w:p>
+      <w:pPr>
+        <w:rPr>
+          <w:rFonts w:cstheme="minorHAnsi"/>
+          <w:sz w:val="24"/>
+          <w:szCs w:val="24"/>
+        </w:rPr>
+      </w:pPr>
+      <w:proofErr w:type="spellStart"/>
       <w:r>
         <w:rPr>
           <w:rFonts w:cstheme="minorHAnsi"/>
@@ -219,81 +583,29 @@
           <w:sz w:val="24"/>
           <w:szCs w:val="24"/>
         </w:rPr>
-        <w:t>Omsætning</w:t>
-      </w:r>
-      <w:r>
-        <w:rPr>
-          <w:rFonts w:cstheme="minorHAnsi"/>
+        <w:t>Vareforbrug</w:t>
+      </w:r>
+      <w:proofErr w:type="spellEnd"/>
+      <w:r>
+        <w:rPr>
+          <w:rFonts w:cstheme="minorHAnsi"/>
+          <w:i/>
+          <w:iCs/>
           <w:sz w:val="24"/>
           <w:szCs w:val="24"/>
         </w:rPr>
         <w:t xml:space="preserve">: </w:t>
       </w:r>
-      <w:r>
-        <w:rPr>
-          <w:rFonts w:cstheme="minorHAnsi"/>
-          <w:sz w:val="24"/>
-          <w:szCs w:val="24"/>
-        </w:rPr>
-        <w:t xml:space="preserve">Omsætning er </w:t>
-      </w:r>
-      <w:r>
-        <w:rPr>
-          <w:rFonts w:cstheme="minorHAnsi"/>
-          <w:sz w:val="24"/>
-          <w:szCs w:val="24"/>
-        </w:rPr>
-        <w:t xml:space="preserve">betegnelsen </w:t>
-      </w:r>
-      <w:r>
-        <w:rPr>
-          <w:rFonts w:cstheme="minorHAnsi"/>
-          <w:sz w:val="24"/>
-          <w:szCs w:val="24"/>
-        </w:rPr>
-        <w:t xml:space="preserve">for det samlet beløb som der er solgt </w:t>
-      </w:r>
-      <w:r>
-        <w:rPr>
-          <w:rFonts w:cstheme="minorHAnsi"/>
-          <w:sz w:val="24"/>
-          <w:szCs w:val="24"/>
-        </w:rPr>
-        <w:t xml:space="preserve">varer/ydelser </w:t>
-      </w:r>
-      <w:r>
-        <w:rPr>
-          <w:rFonts w:cstheme="minorHAnsi"/>
-          <w:sz w:val="24"/>
-          <w:szCs w:val="24"/>
-        </w:rPr>
-        <w:t xml:space="preserve">for. Omsætning </w:t>
-      </w:r>
-      <w:r>
-        <w:rPr>
-          <w:rFonts w:cstheme="minorHAnsi"/>
-          <w:sz w:val="24"/>
-          <w:szCs w:val="24"/>
-        </w:rPr>
-        <w:t>udregnes</w:t>
-      </w:r>
-      <w:r>
-        <w:rPr>
-          <w:rFonts w:cstheme="minorHAnsi"/>
-          <w:sz w:val="24"/>
-          <w:szCs w:val="24"/>
-        </w:rPr>
-        <w:t xml:space="preserve">: </w:t>
-      </w:r>
-      <w:r>
-        <w:rPr>
-          <w:rFonts w:cstheme="minorHAnsi"/>
-          <w:sz w:val="24"/>
-          <w:szCs w:val="24"/>
-        </w:rPr>
-        <w:br/>
-        <w:t>afsætning</w:t>
-      </w:r>
+      <w:proofErr w:type="spellStart"/>
+      <w:r>
+        <w:rPr>
+          <w:rFonts w:cstheme="minorHAnsi"/>
+          <w:sz w:val="24"/>
+          <w:szCs w:val="24"/>
+        </w:rPr>
+        <w:t>Vareforbrug</w:t>
+      </w:r>
+      <w:proofErr w:type="spellEnd"/>
       <w:r>
         <w:rPr>
           <w:rFonts w:cstheme="minorHAnsi"/>
@@ -308,7 +620,31 @@
           <w:sz w:val="24"/>
           <w:szCs w:val="24"/>
         </w:rPr>
-        <w:t>*</w:t>
+        <w:t>er betegnelsen for</w:t>
+      </w:r>
+      <w:r>
+        <w:rPr>
+          <w:rFonts w:cstheme="minorHAnsi"/>
+          <w:sz w:val="24"/>
+          <w:szCs w:val="24"/>
+        </w:rPr>
+        <w:t xml:space="preserve"> det beløb der er blevet brugt på vare</w:t>
+      </w:r>
+      <w:r>
+        <w:rPr>
+          <w:rFonts w:cstheme="minorHAnsi"/>
+          <w:sz w:val="24"/>
+          <w:szCs w:val="24"/>
+        </w:rPr>
+        <w:t>r</w:t>
+      </w:r>
+      <w:r>
+        <w:rPr>
+          <w:rFonts w:cstheme="minorHAnsi"/>
+          <w:sz w:val="24"/>
+          <w:szCs w:val="24"/>
+        </w:rPr>
+        <w:t xml:space="preserve"> der er blevet videresolgt. </w:t>
       </w:r>
       <w:r>
         <w:rPr>
@@ -318,22 +654,6 @@
         </w:rPr>
         <w:t xml:space="preserve"> </w:t>
       </w:r>
-      <w:r>
-        <w:rPr>
-          <w:rFonts w:cstheme="minorHAnsi"/>
-          <w:sz w:val="24"/>
-          <w:szCs w:val="24"/>
-        </w:rPr>
-        <w:t xml:space="preserve">salgsprisen eller </w:t>
-      </w:r>
-      <w:r>
-        <w:rPr>
-          <w:rFonts w:cstheme="minorHAnsi"/>
-          <w:sz w:val="24"/>
-          <w:szCs w:val="24"/>
-        </w:rPr>
-        <w:br/>
-      </w:r>
       <w:proofErr w:type="spellStart"/>
       <w:r>
         <w:rPr>
@@ -341,6 +661,76 @@
           <w:sz w:val="24"/>
           <w:szCs w:val="24"/>
         </w:rPr>
+        <w:t>Vareforbruget</w:t>
+      </w:r>
+      <w:proofErr w:type="spellEnd"/>
+      <w:r>
+        <w:rPr>
+          <w:rFonts w:cstheme="minorHAnsi"/>
+          <w:sz w:val="24"/>
+          <w:szCs w:val="24"/>
+        </w:rPr>
+        <w:t xml:space="preserve"> angives u</w:t>
+      </w:r>
+      <w:r>
+        <w:rPr>
+          <w:rFonts w:cstheme="minorHAnsi"/>
+          <w:sz w:val="24"/>
+          <w:szCs w:val="24"/>
+        </w:rPr>
+        <w:t>den moms.</w:t>
+      </w:r>
+    </w:p>
+    <w:p>
+      <w:pPr>
+        <w:rPr>
+          <w:rFonts w:cstheme="minorHAnsi"/>
+          <w:sz w:val="24"/>
+          <w:szCs w:val="24"/>
+        </w:rPr>
+      </w:pPr>
+      <w:proofErr w:type="spellStart"/>
+      <w:r>
+        <w:rPr>
+          <w:rFonts w:cstheme="minorHAnsi"/>
+          <w:sz w:val="24"/>
+          <w:szCs w:val="24"/>
+        </w:rPr>
+        <w:t>Vareforbruget</w:t>
+      </w:r>
+      <w:proofErr w:type="spellEnd"/>
+      <w:r>
+        <w:rPr>
+          <w:rFonts w:cstheme="minorHAnsi"/>
+          <w:sz w:val="24"/>
+          <w:szCs w:val="24"/>
+        </w:rPr>
+        <w:t xml:space="preserve"> udregnes:  indkøbspris * afsætning </w:t>
+      </w:r>
+    </w:p>
+    <w:p>
+      <w:pPr>
+        <w:rPr>
+          <w:rFonts w:cstheme="minorHAnsi"/>
+          <w:sz w:val="24"/>
+          <w:szCs w:val="24"/>
+        </w:rPr>
+      </w:pPr>
+      <w:r>
+        <w:rPr>
+          <w:rFonts w:cstheme="minorHAnsi"/>
+          <w:sz w:val="24"/>
+          <w:szCs w:val="24"/>
+        </w:rPr>
+        <w:t xml:space="preserve">Eller som =&gt; </w:t>
+      </w:r>
+      <w:proofErr w:type="spellStart"/>
+      <w:r>
+        <w:rPr>
+          <w:rFonts w:cstheme="minorHAnsi"/>
+          <w:sz w:val="24"/>
+          <w:szCs w:val="24"/>
+        </w:rPr>
         <w:t>vareforbrug</w:t>
       </w:r>
       <w:proofErr w:type="spellEnd"/>
@@ -350,129 +740,42 @@
           <w:sz w:val="24"/>
           <w:szCs w:val="24"/>
         </w:rPr>
-        <w:t xml:space="preserve"> </w:t>
-      </w:r>
-      <w:r>
-        <w:rPr>
-          <w:rFonts w:cstheme="minorHAnsi"/>
-          <w:sz w:val="24"/>
-          <w:szCs w:val="24"/>
-        </w:rPr>
-        <w:t>+</w:t>
-      </w:r>
-      <w:r>
-        <w:rPr>
-          <w:rFonts w:cstheme="minorHAnsi"/>
-          <w:sz w:val="24"/>
-          <w:szCs w:val="24"/>
-        </w:rPr>
-        <w:t xml:space="preserve"> </w:t>
-      </w:r>
-      <w:r>
-        <w:rPr>
-          <w:rFonts w:cstheme="minorHAnsi"/>
-          <w:sz w:val="24"/>
-          <w:szCs w:val="24"/>
-        </w:rPr>
-        <w:t xml:space="preserve">bruttofortjeneste eller </w:t>
-      </w:r>
-      <w:r>
-        <w:rPr>
-          <w:rFonts w:cstheme="minorHAnsi"/>
-          <w:sz w:val="24"/>
-          <w:szCs w:val="24"/>
-        </w:rPr>
-        <w:br/>
-        <w:t>primo år omsætning</w:t>
-      </w:r>
-      <w:r>
-        <w:rPr>
-          <w:rFonts w:cstheme="minorHAnsi"/>
-          <w:sz w:val="24"/>
-          <w:szCs w:val="24"/>
-        </w:rPr>
-        <w:t xml:space="preserve"> </w:t>
-      </w:r>
-      <w:r>
-        <w:rPr>
-          <w:rFonts w:cstheme="minorHAnsi"/>
-          <w:sz w:val="24"/>
-          <w:szCs w:val="24"/>
-        </w:rPr>
-        <w:t>*</w:t>
-      </w:r>
-      <w:r>
-        <w:rPr>
-          <w:rFonts w:cstheme="minorHAnsi"/>
-          <w:sz w:val="24"/>
-          <w:szCs w:val="24"/>
-        </w:rPr>
-        <w:t xml:space="preserve"> </w:t>
-      </w:r>
-      <w:r>
-        <w:rPr>
-          <w:rFonts w:cstheme="minorHAnsi"/>
-          <w:sz w:val="24"/>
-          <w:szCs w:val="24"/>
-        </w:rPr>
-        <w:t>(procentstigning</w:t>
-      </w:r>
-      <w:r>
-        <w:rPr>
-          <w:rFonts w:cstheme="minorHAnsi"/>
-          <w:sz w:val="24"/>
-          <w:szCs w:val="24"/>
-        </w:rPr>
-        <w:t xml:space="preserve"> </w:t>
-      </w:r>
-      <w:r>
-        <w:rPr>
-          <w:rFonts w:cstheme="minorHAnsi"/>
-          <w:sz w:val="24"/>
-          <w:szCs w:val="24"/>
-        </w:rPr>
-        <w:t>+</w:t>
-      </w:r>
-      <w:r>
-        <w:rPr>
-          <w:rFonts w:cstheme="minorHAnsi"/>
-          <w:sz w:val="24"/>
-          <w:szCs w:val="24"/>
-        </w:rPr>
-        <w:t xml:space="preserve"> </w:t>
-      </w:r>
-      <w:r>
-        <w:rPr>
-          <w:rFonts w:cstheme="minorHAnsi"/>
-          <w:sz w:val="24"/>
-          <w:szCs w:val="24"/>
-        </w:rPr>
-        <w:t>100%</w:t>
-      </w:r>
-      <w:r>
-        <w:rPr>
-          <w:rFonts w:cstheme="minorHAnsi"/>
-          <w:sz w:val="24"/>
-          <w:szCs w:val="24"/>
-        </w:rPr>
-        <w:t>)</w:t>
-      </w:r>
-    </w:p>
-    <w:p>
-      <w:pPr>
-        <w:rPr>
-          <w:rFonts w:cstheme="minorHAnsi"/>
-          <w:sz w:val="24"/>
-          <w:szCs w:val="24"/>
-        </w:rPr>
-      </w:pPr>
-      <w:r>
-        <w:rPr>
-          <w:rFonts w:cstheme="minorHAnsi"/>
-          <w:sz w:val="24"/>
-          <w:szCs w:val="24"/>
-        </w:rPr>
-        <w:t>Når beløb når 8 cifre eller mere bliver beløb vist divideret med 1.000. (Bemærk at valutaer aldrig bliver vist med mere end to decimaler).</w:t>
+        <w:t xml:space="preserve"> primo= varelager primo + varekøb i perioden – varelager ultimo.</w:t>
+      </w:r>
+    </w:p>
+    <w:p>
+      <w:pPr>
+        <w:rPr>
+          <w:rFonts w:cstheme="minorHAnsi"/>
+          <w:sz w:val="24"/>
+          <w:szCs w:val="24"/>
+        </w:rPr>
+      </w:pPr>
+      <w:r>
+        <w:rPr>
+          <w:rFonts w:cstheme="minorHAnsi"/>
+          <w:sz w:val="24"/>
+          <w:szCs w:val="24"/>
+        </w:rPr>
+        <w:t xml:space="preserve">Eller som =&gt; </w:t>
+      </w:r>
+      <w:proofErr w:type="spellStart"/>
+      <w:r>
+        <w:rPr>
+          <w:rFonts w:cstheme="minorHAnsi"/>
+          <w:sz w:val="24"/>
+          <w:szCs w:val="24"/>
+        </w:rPr>
+        <w:t>vareforbrug</w:t>
+      </w:r>
+      <w:proofErr w:type="spellEnd"/>
+      <w:r>
+        <w:rPr>
+          <w:rFonts w:cstheme="minorHAnsi"/>
+          <w:sz w:val="24"/>
+          <w:szCs w:val="24"/>
+        </w:rPr>
+        <w:t xml:space="preserve"> = bruttofortjeneste – omsætning</w:t>
       </w:r>
     </w:p>
     <w:p>
@@ -497,249 +800,55 @@
           <w:rFonts w:cstheme="minorHAnsi"/>
           <w:b/>
           <w:bCs/>
-          <w:i/>
-          <w:iCs/>
-          <w:sz w:val="24"/>
-          <w:szCs w:val="24"/>
-        </w:rPr>
-        <w:t>Indkøbspris</w:t>
-      </w:r>
-      <w:r>
-        <w:rPr>
-          <w:rFonts w:cstheme="minorHAnsi"/>
-          <w:i/>
-          <w:iCs/>
-          <w:sz w:val="24"/>
-          <w:szCs w:val="24"/>
-        </w:rPr>
-        <w:t>:</w:t>
-      </w:r>
-      <w:r>
-        <w:rPr>
-          <w:rFonts w:cstheme="minorHAnsi"/>
-          <w:sz w:val="24"/>
-          <w:szCs w:val="24"/>
-        </w:rPr>
-        <w:t xml:space="preserve"> </w:t>
-      </w:r>
-      <w:r>
-        <w:rPr>
-          <w:rFonts w:cstheme="minorHAnsi"/>
-          <w:sz w:val="24"/>
-          <w:szCs w:val="24"/>
-        </w:rPr>
-        <w:t xml:space="preserve">Indkøbsprisen er betegnelsen for den pris </w:t>
-      </w:r>
-      <w:r>
-        <w:rPr>
-          <w:rFonts w:cstheme="minorHAnsi"/>
-          <w:sz w:val="24"/>
-          <w:szCs w:val="24"/>
-        </w:rPr>
-        <w:t xml:space="preserve">man køber en vare ind for. </w:t>
-      </w:r>
-      <w:r>
-        <w:rPr>
-          <w:rFonts w:cstheme="minorHAnsi"/>
-          <w:sz w:val="24"/>
-          <w:szCs w:val="24"/>
-        </w:rPr>
-        <w:t>Prisen angives u</w:t>
-      </w:r>
-      <w:r>
-        <w:rPr>
-          <w:rFonts w:cstheme="minorHAnsi"/>
-          <w:sz w:val="24"/>
-          <w:szCs w:val="24"/>
-        </w:rPr>
-        <w:t>den moms. Indkøbsprisen skal være større end 0.</w:t>
-      </w:r>
-    </w:p>
-    <w:p>
-      <w:pPr>
-        <w:rPr>
-          <w:rFonts w:cstheme="minorHAnsi"/>
-          <w:sz w:val="24"/>
-          <w:szCs w:val="24"/>
-        </w:rPr>
-      </w:pPr>
-    </w:p>
-    <w:p>
-      <w:pPr>
-        <w:rPr>
-          <w:rFonts w:cstheme="minorHAnsi"/>
-          <w:sz w:val="24"/>
-          <w:szCs w:val="24"/>
-        </w:rPr>
-      </w:pPr>
-      <w:proofErr w:type="spellStart"/>
+          <w:sz w:val="24"/>
+          <w:szCs w:val="24"/>
+        </w:rPr>
+        <w:t>Varelager:</w:t>
+      </w:r>
+      <w:r>
+        <w:rPr>
+          <w:rFonts w:cstheme="minorHAnsi"/>
+          <w:sz w:val="24"/>
+          <w:szCs w:val="24"/>
+        </w:rPr>
+        <w:t xml:space="preserve"> det er antal vare på lager</w:t>
+      </w:r>
+    </w:p>
+    <w:p>
+      <w:pPr>
+        <w:rPr>
+          <w:rFonts w:cstheme="minorHAnsi"/>
+          <w:sz w:val="24"/>
+          <w:szCs w:val="24"/>
+        </w:rPr>
+      </w:pPr>
+    </w:p>
+    <w:p>
+      <w:pPr>
+        <w:rPr>
+          <w:rFonts w:cstheme="minorHAnsi"/>
+          <w:sz w:val="24"/>
+          <w:szCs w:val="24"/>
+        </w:rPr>
+      </w:pPr>
       <w:r>
         <w:rPr>
           <w:rFonts w:cstheme="minorHAnsi"/>
           <w:b/>
           <w:bCs/>
-          <w:i/>
-          <w:iCs/>
-          <w:sz w:val="24"/>
-          <w:szCs w:val="24"/>
-        </w:rPr>
-        <w:t>Vareforbrug</w:t>
-      </w:r>
-      <w:proofErr w:type="spellEnd"/>
-      <w:r>
-        <w:rPr>
-          <w:rFonts w:cstheme="minorHAnsi"/>
-          <w:i/>
-          <w:iCs/>
-          <w:sz w:val="24"/>
-          <w:szCs w:val="24"/>
-        </w:rPr>
-        <w:t xml:space="preserve">: </w:t>
-      </w:r>
-      <w:proofErr w:type="spellStart"/>
-      <w:r>
-        <w:rPr>
-          <w:rFonts w:cstheme="minorHAnsi"/>
-          <w:sz w:val="24"/>
-          <w:szCs w:val="24"/>
-        </w:rPr>
-        <w:t>Vareforbrug</w:t>
-      </w:r>
-      <w:proofErr w:type="spellEnd"/>
-      <w:r>
-        <w:rPr>
-          <w:rFonts w:cstheme="minorHAnsi"/>
-          <w:sz w:val="24"/>
-          <w:szCs w:val="24"/>
-        </w:rPr>
-        <w:t xml:space="preserve"> </w:t>
-      </w:r>
-      <w:r>
-        <w:rPr>
-          <w:rFonts w:cstheme="minorHAnsi"/>
-          <w:sz w:val="24"/>
-          <w:szCs w:val="24"/>
-        </w:rPr>
-        <w:t>er betegnelsen for</w:t>
-      </w:r>
-      <w:r>
-        <w:rPr>
-          <w:rFonts w:cstheme="minorHAnsi"/>
-          <w:sz w:val="24"/>
-          <w:szCs w:val="24"/>
-        </w:rPr>
-        <w:t xml:space="preserve"> det beløb der er blevet brugt på vare</w:t>
-      </w:r>
-      <w:r>
-        <w:rPr>
-          <w:rFonts w:cstheme="minorHAnsi"/>
-          <w:sz w:val="24"/>
-          <w:szCs w:val="24"/>
-        </w:rPr>
-        <w:t>r</w:t>
-      </w:r>
-      <w:r>
-        <w:rPr>
-          <w:rFonts w:cstheme="minorHAnsi"/>
-          <w:sz w:val="24"/>
-          <w:szCs w:val="24"/>
-        </w:rPr>
-        <w:t xml:space="preserve"> der er blevet videresolgt. </w:t>
-      </w:r>
-      <w:r>
-        <w:rPr>
-          <w:rFonts w:cstheme="minorHAnsi"/>
-          <w:sz w:val="24"/>
-          <w:szCs w:val="24"/>
-        </w:rPr>
-        <w:t xml:space="preserve"> </w:t>
-      </w:r>
-      <w:proofErr w:type="spellStart"/>
-      <w:r>
-        <w:rPr>
-          <w:rFonts w:cstheme="minorHAnsi"/>
-          <w:sz w:val="24"/>
-          <w:szCs w:val="24"/>
-        </w:rPr>
-        <w:t>Vareforbruget</w:t>
-      </w:r>
-      <w:proofErr w:type="spellEnd"/>
-      <w:r>
-        <w:rPr>
-          <w:rFonts w:cstheme="minorHAnsi"/>
-          <w:sz w:val="24"/>
-          <w:szCs w:val="24"/>
-        </w:rPr>
-        <w:t xml:space="preserve"> angives u</w:t>
-      </w:r>
-      <w:r>
-        <w:rPr>
-          <w:rFonts w:cstheme="minorHAnsi"/>
-          <w:sz w:val="24"/>
-          <w:szCs w:val="24"/>
-        </w:rPr>
-        <w:t>den moms.</w:t>
-      </w:r>
-    </w:p>
-    <w:p>
-      <w:pPr>
-        <w:rPr>
-          <w:rFonts w:cstheme="minorHAnsi"/>
-          <w:sz w:val="24"/>
-          <w:szCs w:val="24"/>
-        </w:rPr>
-      </w:pPr>
-      <w:proofErr w:type="spellStart"/>
-      <w:r>
-        <w:rPr>
-          <w:rFonts w:cstheme="minorHAnsi"/>
-          <w:sz w:val="24"/>
-          <w:szCs w:val="24"/>
-        </w:rPr>
-        <w:t>Vareforbruget</w:t>
-      </w:r>
-      <w:proofErr w:type="spellEnd"/>
-      <w:r>
-        <w:rPr>
-          <w:rFonts w:cstheme="minorHAnsi"/>
-          <w:sz w:val="24"/>
-          <w:szCs w:val="24"/>
-        </w:rPr>
-        <w:t xml:space="preserve"> udregnes:  i</w:t>
-      </w:r>
-      <w:r>
-        <w:rPr>
-          <w:rFonts w:cstheme="minorHAnsi"/>
-          <w:sz w:val="24"/>
-          <w:szCs w:val="24"/>
-        </w:rPr>
-        <w:t xml:space="preserve">ndkøbspris * </w:t>
-      </w:r>
-      <w:r>
-        <w:rPr>
-          <w:rFonts w:cstheme="minorHAnsi"/>
-          <w:sz w:val="24"/>
-          <w:szCs w:val="24"/>
-        </w:rPr>
-        <w:t>a</w:t>
-      </w:r>
-      <w:r>
-        <w:rPr>
-          <w:rFonts w:cstheme="minorHAnsi"/>
-          <w:sz w:val="24"/>
-          <w:szCs w:val="24"/>
-        </w:rPr>
-        <w:t xml:space="preserve">fsætning </w:t>
-      </w:r>
-    </w:p>
-    <w:p>
-      <w:pPr>
-        <w:rPr>
-          <w:rFonts w:cstheme="minorHAnsi"/>
-          <w:sz w:val="24"/>
-          <w:szCs w:val="24"/>
-        </w:rPr>
-      </w:pPr>
+          <w:sz w:val="24"/>
+          <w:szCs w:val="24"/>
+        </w:rPr>
+        <w:t>Varekøb i perioden:</w:t>
+      </w:r>
+      <w:r>
+        <w:rPr>
+          <w:rFonts w:cstheme="minorHAnsi"/>
+          <w:sz w:val="24"/>
+          <w:szCs w:val="24"/>
+        </w:rPr>
+        <w:t xml:space="preserve"> det er antal vare opkøbt fra primo til ultimo</w:t>
+      </w:r>
     </w:p>
     <w:p>
       <w:pPr>
@@ -758,6 +867,7 @@
           <w:sz w:val="24"/>
           <w:szCs w:val="24"/>
         </w:rPr>
+        <w:lastRenderedPageBreak/>
         <w:t>Bruttofortjeneste</w:t>
       </w:r>
       <w:r>
@@ -898,7 +1008,6 @@
           <w:sz w:val="24"/>
           <w:szCs w:val="24"/>
         </w:rPr>
-        <w:lastRenderedPageBreak/>
         <w:t>Markedsføringsbidrag</w:t>
       </w:r>
       <w:r>
@@ -1580,6 +1689,7 @@
           <w:szCs w:val="24"/>
           <w:shd w:val="clear" w:color="auto" w:fill="FFFFFF"/>
         </w:rPr>
+        <w:lastRenderedPageBreak/>
         <w:t>Saldo afskrivning</w:t>
       </w:r>
       <w:r>
@@ -1760,7 +1870,6 @@
           <w:szCs w:val="24"/>
           <w:shd w:val="clear" w:color="auto" w:fill="FFFFFF"/>
         </w:rPr>
-        <w:lastRenderedPageBreak/>
         <w:t>Straksafskrivning</w:t>
       </w:r>
       <w:r>

</xml_diff>